<commit_message>
first day ojt report added
</commit_message>
<xml_diff>
--- a/file1.docx
+++ b/file1.docx
@@ -162,64 +162,8 @@
           <w:sz w:val="24"/>
           <w:szCs w:val="24"/>
         </w:rPr>
-        <w:t xml:space="preserve">As JSON is less verbose than XML, when it is </w:t>
-      </w:r>
-      <w:proofErr w:type="gramStart"/>
-      <w:r>
-        <w:rPr>
-          <w:rFonts w:ascii="Times New Roman" w:hAnsi="Times New Roman" w:cs="Times New Roman"/>
-          <w:sz w:val="24"/>
-          <w:szCs w:val="24"/>
-        </w:rPr>
-        <w:t>encoded</w:t>
-      </w:r>
-      <w:proofErr w:type="gramEnd"/>
-      <w:r>
-        <w:rPr>
-          <w:rFonts w:ascii="Times New Roman" w:hAnsi="Times New Roman" w:cs="Times New Roman"/>
-          <w:sz w:val="24"/>
-          <w:szCs w:val="24"/>
-        </w:rPr>
-        <w:t xml:space="preserve"> its size is also smaller, making JWT more compact than SAML. This makes JWT a good choice to be passed in HTML and HTTP environments.</w:t>
-      </w:r>
-    </w:p>
-    <w:p>
-      <w:pPr>
-        <w:spacing w:line="360" w:lineRule="auto"/>
-        <w:rPr>
-          <w:rFonts w:ascii="Times New Roman" w:hAnsi="Times New Roman" w:cs="Times New Roman"/>
-          <w:sz w:val="24"/>
-          <w:szCs w:val="24"/>
-        </w:rPr>
-      </w:pPr>
-    </w:p>
-    <w:p>
-      <w:pPr>
-        <w:spacing w:line="360" w:lineRule="auto"/>
-        <w:rPr>
-          <w:rFonts w:ascii="Times New Roman" w:hAnsi="Times New Roman" w:cs="Times New Roman"/>
-          <w:sz w:val="24"/>
-          <w:szCs w:val="24"/>
-        </w:rPr>
-      </w:pPr>
-      <w:r>
-        <w:rPr>
-          <w:rFonts w:ascii="Times New Roman" w:hAnsi="Times New Roman" w:cs="Times New Roman"/>
-          <w:sz w:val="24"/>
-          <w:szCs w:val="24"/>
-        </w:rPr>
-        <w:t>Security-wise, SWT can only be symmetrically signed by a shared secret using the HMAC algorithm. However, JWT and SAML tokens can use a public/private key pair in the form of a X.509 certificate for signing. Signing XML with XML Digital Signature without introducing obscure security holes is very difficult when compared to the simplicity of signing JSON.</w:t>
-      </w:r>
-    </w:p>
-    <w:p>
-      <w:pPr>
-        <w:spacing w:line="360" w:lineRule="auto"/>
-        <w:rPr>
-          <w:rFonts w:ascii="Times New Roman" w:hAnsi="Times New Roman" w:cs="Times New Roman"/>
-          <w:sz w:val="24"/>
-          <w:szCs w:val="24"/>
-        </w:rPr>
-      </w:pPr>
+        <w:t>As JSON is less verbose than XML, when it is encoded its size is also smaller, making JWT more compact than SAML. This makes JWT a good choice to be passed in HTML and HTTP environments.</w:t>
+      </w:r>
     </w:p>
     <w:p>
       <w:pPr>
@@ -296,16 +240,7 @@
           <w:sz w:val="24"/>
           <w:szCs w:val="24"/>
         </w:rPr>
-        <w:t xml:space="preserve">JSON Web Token (JWT) is a JSON encoded representation of a claim(s) that can be transferred between two parties. The claim is digitally signed by the issuer of the token, and </w:t>
-      </w:r>
-      <w:r>
-        <w:rPr>
-          <w:rFonts w:ascii="Times New Roman" w:hAnsi="Times New Roman" w:cs="Times New Roman"/>
-          <w:sz w:val="24"/>
-          <w:szCs w:val="24"/>
-        </w:rPr>
-        <w:lastRenderedPageBreak/>
-        <w:t>the party receiving this token can later use this digital signature to prove the ownership on the claim.</w:t>
+        <w:t>JSON Web Token (JWT) is a JSON encoded representation of a claim(s) that can be transferred between two parties. The claim is digitally signed by the issuer of the token, and the party receiving this token can later use this digital signature to prove the ownership on the claim.</w:t>
       </w:r>
     </w:p>
     <w:p>
@@ -337,17 +272,7 @@
           <w:sz w:val="32"/>
           <w:szCs w:val="32"/>
         </w:rPr>
-        <w:t>What is JWT example</w:t>
-      </w:r>
-      <w:r>
-        <w:rPr>
-          <w:rFonts w:cs="Times New Roman"/>
-          <w:b/>
-          <w:bCs/>
-          <w:sz w:val="32"/>
-          <w:szCs w:val="32"/>
-        </w:rPr>
-        <w:t>?</w:t>
+        <w:t>What is JWT example?</w:t>
       </w:r>
     </w:p>
     <w:p>
@@ -501,6 +426,7 @@
     <w:lsdException w:name="HTML Sample" w:semiHidden="1" w:unhideWhenUsed="1"/>
     <w:lsdException w:name="HTML Typewriter" w:semiHidden="1" w:unhideWhenUsed="1"/>
     <w:lsdException w:name="HTML Variable" w:semiHidden="1" w:unhideWhenUsed="1"/>
+    <w:lsdException w:name="Normal Table" w:semiHidden="1" w:unhideWhenUsed="1"/>
     <w:lsdException w:name="annotation subject" w:semiHidden="1" w:unhideWhenUsed="1"/>
     <w:lsdException w:name="No List" w:semiHidden="1" w:unhideWhenUsed="1"/>
     <w:lsdException w:name="Outline List 1" w:semiHidden="1" w:unhideWhenUsed="1"/>
@@ -547,8 +473,10 @@
     <w:lsdException w:name="Table Subtle 2" w:semiHidden="1" w:unhideWhenUsed="1"/>
     <w:lsdException w:name="Table Web 1" w:semiHidden="1" w:unhideWhenUsed="1"/>
     <w:lsdException w:name="Table Web 2" w:semiHidden="1" w:unhideWhenUsed="1"/>
+    <w:lsdException w:name="Table Web 3" w:semiHidden="1" w:unhideWhenUsed="1"/>
     <w:lsdException w:name="Balloon Text" w:semiHidden="1" w:unhideWhenUsed="1"/>
     <w:lsdException w:name="Table Grid" w:uiPriority="39"/>
+    <w:lsdException w:name="Table Theme" w:semiHidden="1" w:unhideWhenUsed="1"/>
     <w:lsdException w:name="Placeholder Text" w:semiHidden="1"/>
     <w:lsdException w:name="No Spacing" w:uiPriority="1" w:qFormat="1"/>
     <w:lsdException w:name="Light Shading" w:uiPriority="60"/>

</xml_diff>